<commit_message>
DeadLock Prevention & ll Merge Sort
</commit_message>
<xml_diff>
--- a/Week9/Moore's Law.docx
+++ b/Week9/Moore's Law.docx
@@ -20,16 +20,11 @@
     </w:p>
     <w:p>
       <w:r>
-        <w:t xml:space="preserve">Moore's Law is the observation made in 1965 by Gordon Moore, co-founder of </w:t>
-      </w:r>
-      <w:proofErr w:type="gramStart"/>
-      <w:r>
-        <w:t xml:space="preserve">Intel, </w:t>
+        <w:t xml:space="preserve">Moore's Law is the observation made in 1965 by Gordon Moore, co-founder of Intel, </w:t>
       </w:r>
       <w:r>
         <w:t>that</w:t>
       </w:r>
-      <w:proofErr w:type="gramEnd"/>
       <w:r>
         <w:t xml:space="preserve"> the number of transistors per square inch on integrated circuits had doubled every year since the integrated circuit was invented. Moore predicted that this trend would continue for the foreseeable future. In subsequent years, the pace slowed down a bit, but data density has doubled approximately every 18 months, and this is the current definition of Moore's Law, which Moore himself has blessed</w:t>
       </w:r>
@@ -169,8 +164,6 @@
       <w:pPr>
         <w:pStyle w:val="ListParagraph"/>
       </w:pPr>
-      <w:bookmarkStart w:id="0" w:name="_GoBack"/>
-      <w:bookmarkEnd w:id="0"/>
     </w:p>
     <w:p>
       <w:pPr>
@@ -181,24 +174,19 @@
         </w:numPr>
       </w:pPr>
       <w:r>
-        <w:t xml:space="preserve">Voltage Swings: One way to reduce the dynamic power is to reduce the voltage supplied to transistors. When a certain voltage is applied to transitory there is some standard error associated with it. It means that the total power supplied to transistor is </w:t>
-      </w:r>
-      <w:proofErr w:type="spellStart"/>
-      <w:r>
-        <w:t>V±Δv</w:t>
-      </w:r>
-      <w:proofErr w:type="spellEnd"/>
-      <w:r>
-        <w:t xml:space="preserve"> where </w:t>
-      </w:r>
-      <w:proofErr w:type="spellStart"/>
-      <w:r>
-        <w:t>Δv</w:t>
-      </w:r>
-      <w:proofErr w:type="spellEnd"/>
-      <w:r>
-        <w:t xml:space="preserve"> is error is uncertainty associated with the system. When we reduce the voltage we have to ensure that we consider this uncertainty of the system otherwise transistor won’t be triggered.</w:t>
-      </w:r>
+        <w:t>Voltage S</w:t>
+      </w:r>
+      <w:r>
+        <w:t>caling</w:t>
+      </w:r>
+      <w:r>
+        <w:t>: One way to reduce the dynamic power is to reduce the voltage supplied to transistors. When a certain voltage is applied to transitory there is some standard error associated with it. It means that the total power supplied to transistor is V±Δv where Δv is error is uncertainty associated with the system. When we reduce the voltage we have to ensure that we consider this uncertainty of the system otherwise transistor won’t be triggered.</w:t>
+      </w:r>
+      <w:r>
+        <w:t xml:space="preserve"> Also Voltage scaling can’t prevent loss due to leakage in transistors.</w:t>
+      </w:r>
+      <w:bookmarkStart w:id="0" w:name="_GoBack"/>
+      <w:bookmarkEnd w:id="0"/>
       <w:r>
         <w:t xml:space="preserve"> [3]</w:t>
       </w:r>

</xml_diff>